<commit_message>
Pantalla de login funcionando para clientes y administradores
</commit_message>
<xml_diff>
--- a/Documentacion/Justificaciones Entrega 3.docx
+++ b/Documentacion/Justificaciones Entrega 3.docx
@@ -887,10 +887,7 @@
           <w:tcPr>
             <w:tcW w:w="5726" w:type="dxa"/>
           </w:tcPr>
-          <w:p>
-            <w:bookmarkStart w:id="2" w:name="_GoBack"/>
-            <w:bookmarkEnd w:id="2"/>
-          </w:p>
+          <w:p/>
         </w:tc>
       </w:tr>
       <w:tr>
@@ -1031,11 +1028,11 @@
       <w:pPr>
         <w:pStyle w:val="Ttulo2"/>
       </w:pPr>
-      <w:bookmarkStart w:id="3" w:name="_Toc529265938"/>
+      <w:bookmarkStart w:id="2" w:name="_Toc529265938"/>
       <w:r>
         <w:t>Casos de prueba (mínimos)</w:t>
       </w:r>
-      <w:bookmarkEnd w:id="3"/>
+      <w:bookmarkEnd w:id="2"/>
     </w:p>
     <w:tbl>
       <w:tblPr>
@@ -1479,12 +1476,32 @@
       <w:tr>
         <w:tc>
           <w:tcPr>
+            <w:tcW w:w="8494" w:type="dxa"/>
+            <w:gridSpan w:val="3"/>
+            <w:shd w:val="clear" w:color="auto" w:fill="auto"/>
+          </w:tcPr>
+          <w:p>
+            <w:r>
+              <w:rPr>
+                <w:u w:val="single"/>
+              </w:rPr>
+              <w:lastRenderedPageBreak/>
+              <w:t>Nota:</w:t>
+            </w:r>
+            <w:r>
+              <w:t xml:space="preserve"> Para los siguientes test nosotros fijamos el período a 30 días. </w:t>
+            </w:r>
+          </w:p>
+        </w:tc>
+      </w:tr>
+      <w:tr>
+        <w:tc>
+          <w:tcPr>
             <w:tcW w:w="506" w:type="dxa"/>
             <w:shd w:val="clear" w:color="auto" w:fill="C2D69B" w:themeFill="accent3" w:themeFillTint="99"/>
           </w:tcPr>
           <w:p>
             <w:r>
-              <w:lastRenderedPageBreak/>
               <w:t>5.1</w:t>
             </w:r>
           </w:p>
@@ -1503,13 +1520,17 @@
           <w:tcPr>
             <w:tcW w:w="5099" w:type="dxa"/>
           </w:tcPr>
-          <w:p/>
+          <w:p>
+            <w:bookmarkStart w:id="3" w:name="_GoBack"/>
+            <w:bookmarkEnd w:id="3"/>
+          </w:p>
         </w:tc>
       </w:tr>
       <w:tr>
         <w:tc>
           <w:tcPr>
             <w:tcW w:w="506" w:type="dxa"/>
+            <w:shd w:val="clear" w:color="auto" w:fill="76923C" w:themeFill="accent3" w:themeFillShade="BF"/>
           </w:tcPr>
           <w:p>
             <w:r>
@@ -1531,6 +1552,38 @@
           <w:tcPr>
             <w:tcW w:w="5099" w:type="dxa"/>
           </w:tcPr>
+          <w:p>
+            <w:pPr>
+              <w:rPr>
+                <w:sz w:val="20"/>
+              </w:rPr>
+            </w:pPr>
+            <w:r>
+              <w:rPr>
+                <w:sz w:val="20"/>
+              </w:rPr>
+              <w:t>casosDePruebaMinimos.</w:t>
+            </w:r>
+            <w:r>
+              <w:rPr>
+                <w:sz w:val="20"/>
+              </w:rPr>
+              <w:t>ConsumoPromedioDispositivo</w:t>
+            </w:r>
+            <w:r>
+              <w:rPr>
+                <w:sz w:val="20"/>
+              </w:rPr>
+              <w:t>.java</w:t>
+            </w:r>
+            <w:r>
+              <w:rPr>
+                <w:sz w:val="20"/>
+                <w:highlight w:val="green"/>
+              </w:rPr>
+              <w:t xml:space="preserve"> </w:t>
+            </w:r>
+          </w:p>
           <w:p/>
         </w:tc>
       </w:tr>

</xml_diff>